<commit_message>
again some minor modifctn
</commit_message>
<xml_diff>
--- a/gitcommands.docx
+++ b/gitcommands.docx
@@ -118,6 +118,16 @@
           <w:lang w:val="en-US"/>
         </w:rPr>
         <w:t>CAUTION</w:t>
+      </w:r>
+      <w:r>
+        <w:rPr>
+          <w:b/>
+          <w:bCs/>
+          <w:sz w:val="28"/>
+          <w:szCs w:val="28"/>
+          <w:lang w:val="en-US"/>
+        </w:rPr>
+        <w:t xml:space="preserve"> !!!</w:t>
       </w:r>
     </w:p>
     <w:p>
@@ -3017,7 +3027,7 @@
 </file>
 
 <file path=customXml/itemProps1.xml><?xml version="1.0" encoding="utf-8"?>
-<ds:datastoreItem xmlns:ds="http://schemas.openxmlformats.org/officeDocument/2006/customXml" ds:itemID="{A289FF93-1923-4E1C-AEE4-25B42043B46D}">
+<ds:datastoreItem xmlns:ds="http://schemas.openxmlformats.org/officeDocument/2006/customXml" ds:itemID="{9E070BD0-32F3-4B9B-BFDC-990FC5A80ADD}">
   <ds:schemaRefs>
     <ds:schemaRef ds:uri="http://schemas.openxmlformats.org/officeDocument/2006/bibliography"/>
   </ds:schemaRefs>

</xml_diff>